<commit_message>
Se agrega manejo de permisos para las notificaciones del dashboard
</commit_message>
<xml_diff>
--- a/documentos/Contrato y Cuentas de Cobro/Cuenta de cobro 30% Control Cambios 2 Aldebaran WEB 2024.docx
+++ b/documentos/Contrato y Cuentas de Cobro/Cuenta de cobro 30% Control Cambios 2 Aldebaran WEB 2024.docx
@@ -81,18 +81,20 @@
           <w:sz w:val="28"/>
           <w:szCs w:val="28"/>
         </w:rPr>
-        <w:t>3</w:t>
-      </w:r>
-    </w:p>
-    <w:p>
-      <w:pPr>
-        <w:jc w:val="both"/>
-        <w:rPr>
-          <w:rFonts w:ascii="Arial" w:hAnsi="Arial" w:cs="Arial"/>
-          <w:sz w:val="28"/>
-          <w:szCs w:val="28"/>
-        </w:rPr>
-      </w:pPr>
+        <w:t>4</w:t>
+      </w:r>
+    </w:p>
+    <w:p>
+      <w:pPr>
+        <w:jc w:val="both"/>
+        <w:rPr>
+          <w:rFonts w:ascii="Arial" w:hAnsi="Arial" w:cs="Arial"/>
+          <w:sz w:val="28"/>
+          <w:szCs w:val="28"/>
+        </w:rPr>
+      </w:pPr>
+      <w:bookmarkStart w:id="0" w:name="_GoBack"/>
+      <w:bookmarkEnd w:id="0"/>
     </w:p>
     <w:p>
       <w:pPr>
@@ -844,7 +846,7 @@
               </wp:anchor>
             </w:drawing>
           </mc:Choice>
-          <mc:Fallback xmlns:cx="http://schemas.microsoft.com/office/drawing/2014/chartex" xmlns:cx1="http://schemas.microsoft.com/office/drawing/2015/9/8/chartex" xmlns:cx2="http://schemas.microsoft.com/office/drawing/2015/10/21/chartex" xmlns:cx3="http://schemas.microsoft.com/office/drawing/2016/5/9/chartex" xmlns:cx4="http://schemas.microsoft.com/office/drawing/2016/5/10/chartex" xmlns:cx5="http://schemas.microsoft.com/office/drawing/2016/5/11/chartex" xmlns:cx6="http://schemas.microsoft.com/office/drawing/2016/5/12/chartex" xmlns:cx7="http://schemas.microsoft.com/office/drawing/2016/5/13/chartex" xmlns:cx8="http://schemas.microsoft.com/office/drawing/2016/5/14/chartex" xmlns:aink="http://schemas.microsoft.com/office/drawing/2016/ink" xmlns:am3d="http://schemas.microsoft.com/office/drawing/2017/model3d" xmlns:oel="http://schemas.microsoft.com/office/2019/extlst" xmlns:w16cex="http://schemas.microsoft.com/office/word/2018/wordml/cex" xmlns:w16cid="http://schemas.microsoft.com/office/word/2016/wordml/cid" xmlns:w16="http://schemas.microsoft.com/office/word/2018/wordml" xmlns:w16sdtdh="http://schemas.microsoft.com/office/word/2020/wordml/sdtdatahash" xmlns:w16se="http://schemas.microsoft.com/office/word/2015/wordml/symex">
+          <mc:Fallback xmlns:w16se="http://schemas.microsoft.com/office/word/2015/wordml/symex" xmlns:w16sdtdh="http://schemas.microsoft.com/office/word/2020/wordml/sdtdatahash" xmlns:w16="http://schemas.microsoft.com/office/word/2018/wordml" xmlns:w16cid="http://schemas.microsoft.com/office/word/2016/wordml/cid" xmlns:w16cex="http://schemas.microsoft.com/office/word/2018/wordml/cex" xmlns:oel="http://schemas.microsoft.com/office/2019/extlst" xmlns:am3d="http://schemas.microsoft.com/office/drawing/2017/model3d" xmlns:aink="http://schemas.microsoft.com/office/drawing/2016/ink" xmlns:cx8="http://schemas.microsoft.com/office/drawing/2016/5/14/chartex" xmlns:cx7="http://schemas.microsoft.com/office/drawing/2016/5/13/chartex" xmlns:cx6="http://schemas.microsoft.com/office/drawing/2016/5/12/chartex" xmlns:cx5="http://schemas.microsoft.com/office/drawing/2016/5/11/chartex" xmlns:cx4="http://schemas.microsoft.com/office/drawing/2016/5/10/chartex" xmlns:cx3="http://schemas.microsoft.com/office/drawing/2016/5/9/chartex" xmlns:cx2="http://schemas.microsoft.com/office/drawing/2015/10/21/chartex" xmlns:cx1="http://schemas.microsoft.com/office/drawing/2015/9/8/chartex" xmlns:cx="http://schemas.microsoft.com/office/drawing/2014/chartex">
             <w:pict>
               <v:shapetype w14:anchorId="19B96910" id="_x0000_t202" coordsize="21600,21600" o:spt="202" path="m,l,21600r21600,l21600,xe">
                 <v:stroke joinstyle="miter"/>
@@ -1106,8 +1108,6 @@
         </w:rPr>
         <w:t>5</w:t>
       </w:r>
-      <w:bookmarkStart w:id="0" w:name="_GoBack"/>
-      <w:bookmarkEnd w:id="0"/>
       <w:r>
         <w:rPr>
           <w:rFonts w:ascii="Arial" w:hAnsi="Arial" w:cs="Arial"/>

</xml_diff>